<commit_message>
menambahkan folder UAS semester 1
</commit_message>
<xml_diff>
--- a/Tugas Akhir Tahap 1 -13249.docx
+++ b/Tugas Akhir Tahap 1 -13249.docx
@@ -628,7 +628,71 @@
       </w:r>
       <w:proofErr w:type="spellEnd"/>
       <w:r>
-        <w:t xml:space="preserve">. Gambar </w:t>
+        <w:t xml:space="preserve">. </w:t>
+      </w:r>
+      <w:proofErr w:type="spellStart"/>
+      <w:r>
+        <w:t>Terdapat</w:t>
+      </w:r>
+      <w:proofErr w:type="spellEnd"/>
+      <w:r>
+        <w:t xml:space="preserve"> juga </w:t>
+      </w:r>
+      <w:proofErr w:type="spellStart"/>
+      <w:r>
+        <w:t>banyak</w:t>
+      </w:r>
+      <w:proofErr w:type="spellEnd"/>
+      <w:r>
+        <w:t xml:space="preserve"> </w:t>
+      </w:r>
+      <w:proofErr w:type="spellStart"/>
+      <w:r>
+        <w:t>pilihan</w:t>
+      </w:r>
+      <w:proofErr w:type="spellEnd"/>
+      <w:r>
+        <w:t xml:space="preserve"> </w:t>
+      </w:r>
+      <w:proofErr w:type="spellStart"/>
+      <w:r>
+        <w:t>bahan</w:t>
+      </w:r>
+      <w:proofErr w:type="spellEnd"/>
+      <w:r>
+        <w:t xml:space="preserve"> </w:t>
+      </w:r>
+      <w:proofErr w:type="spellStart"/>
+      <w:r>
+        <w:t>untuk</w:t>
+      </w:r>
+      <w:proofErr w:type="spellEnd"/>
+      <w:r>
+        <w:t xml:space="preserve"> </w:t>
+      </w:r>
+      <w:proofErr w:type="spellStart"/>
+      <w:r>
+        <w:t>kulit</w:t>
+      </w:r>
+      <w:proofErr w:type="spellEnd"/>
+      <w:r>
+        <w:t xml:space="preserve"> </w:t>
+      </w:r>
+      <w:proofErr w:type="spellStart"/>
+      <w:r>
+        <w:t>bagian</w:t>
+      </w:r>
+      <w:proofErr w:type="spellEnd"/>
+      <w:r>
+        <w:t xml:space="preserve"> </w:t>
+      </w:r>
+      <w:proofErr w:type="spellStart"/>
+      <w:r>
+        <w:t>luar</w:t>
+      </w:r>
+      <w:proofErr w:type="spellEnd"/>
+      <w:r>
+        <w:t xml:space="preserve"> </w:t>
       </w:r>
       <w:proofErr w:type="spellStart"/>
       <w:r>
@@ -636,290 +700,219 @@
       </w:r>
       <w:proofErr w:type="spellEnd"/>
       <w:r>
+        <w:t>.</w:t>
+      </w:r>
+      <w:r>
+        <w:t xml:space="preserve"> </w:t>
+      </w:r>
+      <w:proofErr w:type="spellStart"/>
+      <w:r>
+        <w:t>Aplikasi</w:t>
+      </w:r>
+      <w:proofErr w:type="spellEnd"/>
+      <w:r>
+        <w:t xml:space="preserve"> </w:t>
+      </w:r>
+      <w:proofErr w:type="spellStart"/>
+      <w:r>
+        <w:t>ini</w:t>
+      </w:r>
+      <w:proofErr w:type="spellEnd"/>
+      <w:r>
+        <w:t xml:space="preserve"> juga </w:t>
+      </w:r>
+      <w:proofErr w:type="spellStart"/>
+      <w:r>
+        <w:t>menyediakan</w:t>
+      </w:r>
+      <w:proofErr w:type="spellEnd"/>
+      <w:r>
+        <w:t xml:space="preserve"> </w:t>
+      </w:r>
+      <w:proofErr w:type="spellStart"/>
+      <w:r>
+        <w:t>katalog</w:t>
+      </w:r>
+      <w:proofErr w:type="spellEnd"/>
+      <w:r>
+        <w:t xml:space="preserve"> </w:t>
+      </w:r>
+      <w:proofErr w:type="spellStart"/>
+      <w:r>
+        <w:t>sebagai</w:t>
+      </w:r>
+      <w:proofErr w:type="spellEnd"/>
+      <w:r>
+        <w:t xml:space="preserve"> </w:t>
+      </w:r>
+      <w:proofErr w:type="spellStart"/>
+      <w:r>
+        <w:t>p</w:t>
+      </w:r>
+      <w:r>
+        <w:t>emberi</w:t>
+      </w:r>
+      <w:proofErr w:type="spellEnd"/>
+      <w:r>
+        <w:t xml:space="preserve"> </w:t>
+      </w:r>
+      <w:proofErr w:type="spellStart"/>
+      <w:r>
+        <w:t>referensi</w:t>
+      </w:r>
+      <w:proofErr w:type="spellEnd"/>
+      <w:r>
+        <w:t xml:space="preserve"> </w:t>
+      </w:r>
+      <w:proofErr w:type="spellStart"/>
+      <w:r>
+        <w:t>corak-corak</w:t>
+      </w:r>
+      <w:proofErr w:type="spellEnd"/>
+      <w:r>
+        <w:t xml:space="preserve"> </w:t>
+      </w:r>
+      <w:proofErr w:type="spellStart"/>
+      <w:r>
+        <w:t>atau</w:t>
+      </w:r>
+      <w:proofErr w:type="spellEnd"/>
+      <w:r>
+        <w:t xml:space="preserve"> des</w:t>
+      </w:r>
+      <w:r>
+        <w:t xml:space="preserve">ign </w:t>
+      </w:r>
+      <w:proofErr w:type="spellStart"/>
+      <w:r>
+        <w:t>dengan</w:t>
+      </w:r>
+      <w:proofErr w:type="spellEnd"/>
+      <w:r>
+        <w:t xml:space="preserve"> </w:t>
+      </w:r>
+      <w:proofErr w:type="spellStart"/>
+      <w:r>
+        <w:t>beberapa</w:t>
+      </w:r>
+      <w:proofErr w:type="spellEnd"/>
+      <w:r>
+        <w:t xml:space="preserve"> </w:t>
+      </w:r>
+      <w:proofErr w:type="spellStart"/>
+      <w:r>
+        <w:t>macam</w:t>
+      </w:r>
+      <w:proofErr w:type="spellEnd"/>
+      <w:r>
+        <w:t xml:space="preserve"> </w:t>
+      </w:r>
+      <w:proofErr w:type="spellStart"/>
+      <w:r>
+        <w:t>tema</w:t>
+      </w:r>
+      <w:proofErr w:type="spellEnd"/>
+      <w:r>
+        <w:t xml:space="preserve">, kami </w:t>
+      </w:r>
+      <w:proofErr w:type="spellStart"/>
+      <w:r>
+        <w:t>usahakan</w:t>
+      </w:r>
+      <w:proofErr w:type="spellEnd"/>
+      <w:r>
+        <w:t xml:space="preserve"> update </w:t>
+      </w:r>
+      <w:proofErr w:type="spellStart"/>
+      <w:r>
+        <w:t>terus</w:t>
+      </w:r>
+      <w:proofErr w:type="spellEnd"/>
+      <w:r>
+        <w:t xml:space="preserve"> </w:t>
+      </w:r>
+      <w:proofErr w:type="spellStart"/>
+      <w:r>
+        <w:t>untuk</w:t>
+      </w:r>
+      <w:proofErr w:type="spellEnd"/>
+      <w:r>
+        <w:t xml:space="preserve"> </w:t>
+      </w:r>
+      <w:proofErr w:type="spellStart"/>
+      <w:r>
+        <w:t>memperbanyak</w:t>
+      </w:r>
+      <w:proofErr w:type="spellEnd"/>
+      <w:r>
+        <w:t xml:space="preserve"> </w:t>
+      </w:r>
+      <w:proofErr w:type="spellStart"/>
+      <w:r>
+        <w:t>desain</w:t>
+      </w:r>
+      <w:proofErr w:type="spellEnd"/>
+      <w:r>
+        <w:t xml:space="preserve"> </w:t>
+      </w:r>
+      <w:proofErr w:type="spellStart"/>
+      <w:r>
+        <w:t>sepatu</w:t>
+      </w:r>
+      <w:proofErr w:type="spellEnd"/>
+      <w:r>
+        <w:t xml:space="preserve"> </w:t>
+      </w:r>
+      <w:proofErr w:type="spellStart"/>
+      <w:r>
+        <w:t>dari</w:t>
+      </w:r>
+      <w:proofErr w:type="spellEnd"/>
+      <w:r>
+        <w:t xml:space="preserve"> kami.</w:t>
+      </w:r>
+      <w:r>
+        <w:t xml:space="preserve"> Anda juga </w:t>
+      </w:r>
+      <w:proofErr w:type="spellStart"/>
+      <w:r>
+        <w:t>dapat</w:t>
+      </w:r>
+      <w:proofErr w:type="spellEnd"/>
+      <w:r>
+        <w:t xml:space="preserve"> </w:t>
+      </w:r>
+      <w:proofErr w:type="spellStart"/>
+      <w:r>
+        <w:t>menambahkan</w:t>
+      </w:r>
+      <w:proofErr w:type="spellEnd"/>
+      <w:r>
+        <w:t xml:space="preserve"> design – design </w:t>
+      </w:r>
+      <w:proofErr w:type="spellStart"/>
+      <w:r>
+        <w:t>sepatu</w:t>
+      </w:r>
+      <w:proofErr w:type="spellEnd"/>
+      <w:r>
         <w:t xml:space="preserve"> yang </w:t>
       </w:r>
       <w:proofErr w:type="spellStart"/>
       <w:r>
-        <w:t>akan</w:t>
-      </w:r>
-      <w:proofErr w:type="spellEnd"/>
-      <w:r>
-        <w:t xml:space="preserve"> di view buyer </w:t>
-      </w:r>
-      <w:proofErr w:type="spellStart"/>
-      <w:r>
-        <w:t>sudah</w:t>
-      </w:r>
-      <w:proofErr w:type="spellEnd"/>
-      <w:r>
-        <w:t xml:space="preserve"> </w:t>
-      </w:r>
-      <w:proofErr w:type="spellStart"/>
-      <w:r>
-        <w:t>dikemas</w:t>
-      </w:r>
-      <w:proofErr w:type="spellEnd"/>
-      <w:r>
-        <w:t xml:space="preserve"> </w:t>
-      </w:r>
-      <w:proofErr w:type="spellStart"/>
-      <w:r>
-        <w:t>dengan</w:t>
-      </w:r>
-      <w:proofErr w:type="spellEnd"/>
-      <w:r>
-        <w:t xml:space="preserve"> </w:t>
-      </w:r>
-      <w:proofErr w:type="spellStart"/>
-      <w:r>
-        <w:t>tampilan</w:t>
-      </w:r>
-      <w:proofErr w:type="spellEnd"/>
-      <w:r>
-        <w:t xml:space="preserve"> 3D, agar </w:t>
-      </w:r>
-      <w:proofErr w:type="spellStart"/>
-      <w:r>
-        <w:t>pembeli</w:t>
-      </w:r>
-      <w:proofErr w:type="spellEnd"/>
-      <w:r>
-        <w:t xml:space="preserve"> </w:t>
-      </w:r>
-      <w:proofErr w:type="spellStart"/>
-      <w:r>
-        <w:t>dapat</w:t>
-      </w:r>
-      <w:proofErr w:type="spellEnd"/>
-      <w:r>
-        <w:t xml:space="preserve"> </w:t>
-      </w:r>
-      <w:proofErr w:type="spellStart"/>
-      <w:r>
-        <w:t>melihat</w:t>
-      </w:r>
-      <w:proofErr w:type="spellEnd"/>
-      <w:r>
-        <w:t xml:space="preserve"> </w:t>
-      </w:r>
-      <w:proofErr w:type="spellStart"/>
-      <w:r>
-        <w:t>tiap</w:t>
-      </w:r>
-      <w:proofErr w:type="spellEnd"/>
-      <w:r>
-        <w:t xml:space="preserve"> </w:t>
-      </w:r>
-      <w:proofErr w:type="spellStart"/>
-      <w:r>
-        <w:t>sudut</w:t>
-      </w:r>
-      <w:proofErr w:type="spellEnd"/>
-      <w:r>
-        <w:t xml:space="preserve"> </w:t>
-      </w:r>
-      <w:proofErr w:type="spellStart"/>
-      <w:r>
-        <w:t>bagian</w:t>
-      </w:r>
-      <w:proofErr w:type="spellEnd"/>
-      <w:r>
-        <w:t xml:space="preserve"> </w:t>
-      </w:r>
-      <w:proofErr w:type="spellStart"/>
-      <w:r>
-        <w:t>sepatu</w:t>
+        <w:t>telah</w:t>
+      </w:r>
+      <w:proofErr w:type="spellEnd"/>
+      <w:r>
+        <w:t xml:space="preserve"> </w:t>
+      </w:r>
+      <w:proofErr w:type="spellStart"/>
+      <w:r>
+        <w:t>dibuat</w:t>
       </w:r>
       <w:proofErr w:type="spellEnd"/>
       <w:r>
         <w:t>.</w:t>
-      </w:r>
-      <w:r>
-        <w:t xml:space="preserve"> </w:t>
-      </w:r>
-      <w:proofErr w:type="spellStart"/>
-      <w:r>
-        <w:t>Aplikasi</w:t>
-      </w:r>
-      <w:proofErr w:type="spellEnd"/>
-      <w:r>
-        <w:t xml:space="preserve"> </w:t>
-      </w:r>
-      <w:proofErr w:type="spellStart"/>
-      <w:r>
-        <w:t>ini</w:t>
-      </w:r>
-      <w:proofErr w:type="spellEnd"/>
-      <w:r>
-        <w:t xml:space="preserve"> juga </w:t>
-      </w:r>
-      <w:proofErr w:type="spellStart"/>
-      <w:r>
-        <w:t>menyediakan</w:t>
-      </w:r>
-      <w:proofErr w:type="spellEnd"/>
-      <w:r>
-        <w:t xml:space="preserve"> menu </w:t>
-      </w:r>
-      <w:proofErr w:type="spellStart"/>
-      <w:r>
-        <w:t>otomatis</w:t>
-      </w:r>
-      <w:proofErr w:type="spellEnd"/>
-      <w:r>
-        <w:t xml:space="preserve">, </w:t>
-      </w:r>
-      <w:proofErr w:type="spellStart"/>
-      <w:r>
-        <w:t>yaitu</w:t>
-      </w:r>
-      <w:proofErr w:type="spellEnd"/>
-      <w:r>
-        <w:t xml:space="preserve"> program yang </w:t>
-      </w:r>
-      <w:proofErr w:type="spellStart"/>
-      <w:r>
-        <w:t>akan</w:t>
-      </w:r>
-      <w:proofErr w:type="spellEnd"/>
-      <w:r>
-        <w:t xml:space="preserve"> </w:t>
-      </w:r>
-      <w:proofErr w:type="spellStart"/>
-      <w:r>
-        <w:t>memberi</w:t>
-      </w:r>
-      <w:proofErr w:type="spellEnd"/>
-      <w:r>
-        <w:t xml:space="preserve"> </w:t>
-      </w:r>
-      <w:proofErr w:type="spellStart"/>
-      <w:r>
-        <w:t>corak-corak</w:t>
-      </w:r>
-      <w:proofErr w:type="spellEnd"/>
-      <w:r>
-        <w:t xml:space="preserve"> </w:t>
-      </w:r>
-      <w:proofErr w:type="spellStart"/>
-      <w:r>
-        <w:t>atau</w:t>
-      </w:r>
-      <w:proofErr w:type="spellEnd"/>
-      <w:r>
-        <w:t xml:space="preserve"> </w:t>
-      </w:r>
-      <w:proofErr w:type="spellStart"/>
-      <w:r>
-        <w:t>desai</w:t>
-      </w:r>
-      <w:proofErr w:type="spellEnd"/>
-      <w:r>
-        <w:t xml:space="preserve"> </w:t>
-      </w:r>
-      <w:proofErr w:type="spellStart"/>
-      <w:r>
-        <w:t>sepatu</w:t>
-      </w:r>
-      <w:proofErr w:type="spellEnd"/>
-      <w:r>
-        <w:t xml:space="preserve"> </w:t>
-      </w:r>
-      <w:proofErr w:type="spellStart"/>
-      <w:r>
-        <w:t>secara</w:t>
-      </w:r>
-      <w:proofErr w:type="spellEnd"/>
-      <w:r>
-        <w:t xml:space="preserve"> random </w:t>
-      </w:r>
-      <w:proofErr w:type="spellStart"/>
-      <w:r>
-        <w:t>sesuai</w:t>
-      </w:r>
-      <w:proofErr w:type="spellEnd"/>
-      <w:r>
-        <w:t xml:space="preserve"> </w:t>
-      </w:r>
-      <w:proofErr w:type="spellStart"/>
-      <w:r>
-        <w:t>dengan</w:t>
-      </w:r>
-      <w:proofErr w:type="spellEnd"/>
-      <w:r>
-        <w:t xml:space="preserve"> </w:t>
-      </w:r>
-      <w:proofErr w:type="spellStart"/>
-      <w:r>
-        <w:t>ketersediaan</w:t>
-      </w:r>
-      <w:proofErr w:type="spellEnd"/>
-      <w:r>
-        <w:t xml:space="preserve"> </w:t>
-      </w:r>
-      <w:proofErr w:type="spellStart"/>
-      <w:r>
-        <w:t>aplikasi</w:t>
-      </w:r>
-      <w:proofErr w:type="spellEnd"/>
-      <w:r>
-        <w:t xml:space="preserve">, kami </w:t>
-      </w:r>
-      <w:proofErr w:type="spellStart"/>
-      <w:r>
-        <w:t>usahakan</w:t>
-      </w:r>
-      <w:proofErr w:type="spellEnd"/>
-      <w:r>
-        <w:t xml:space="preserve"> update </w:t>
-      </w:r>
-      <w:proofErr w:type="spellStart"/>
-      <w:r>
-        <w:t>terus</w:t>
-      </w:r>
-      <w:proofErr w:type="spellEnd"/>
-      <w:r>
-        <w:t xml:space="preserve"> </w:t>
-      </w:r>
-      <w:proofErr w:type="spellStart"/>
-      <w:r>
-        <w:t>untuk</w:t>
-      </w:r>
-      <w:proofErr w:type="spellEnd"/>
-      <w:r>
-        <w:t xml:space="preserve"> </w:t>
-      </w:r>
-      <w:proofErr w:type="spellStart"/>
-      <w:r>
-        <w:t>memperbanyak</w:t>
-      </w:r>
-      <w:proofErr w:type="spellEnd"/>
-      <w:r>
-        <w:t xml:space="preserve"> </w:t>
-      </w:r>
-      <w:proofErr w:type="spellStart"/>
-      <w:r>
-        <w:t>desain</w:t>
-      </w:r>
-      <w:proofErr w:type="spellEnd"/>
-      <w:r>
-        <w:t xml:space="preserve"> </w:t>
-      </w:r>
-      <w:proofErr w:type="spellStart"/>
-      <w:r>
-        <w:t>sepatu</w:t>
-      </w:r>
-      <w:proofErr w:type="spellEnd"/>
-      <w:r>
-        <w:t xml:space="preserve"> </w:t>
-      </w:r>
-      <w:proofErr w:type="spellStart"/>
-      <w:r>
-        <w:t>dari</w:t>
-      </w:r>
-      <w:proofErr w:type="spellEnd"/>
-      <w:r>
-        <w:t xml:space="preserve"> kami.</w:t>
       </w:r>
       <w:r>
         <w:t xml:space="preserve"> </w:t>
@@ -1694,11 +1687,11 @@
       </w:r>
       <w:proofErr w:type="spellEnd"/>
       <w:r>
-        <w:t xml:space="preserve"> m</w:t>
-      </w:r>
-      <w:proofErr w:type="spellStart"/>
-      <w:r>
-        <w:t>emasukkan</w:t>
+        <w:t xml:space="preserve"> </w:t>
+      </w:r>
+      <w:proofErr w:type="spellStart"/>
+      <w:r>
+        <w:t>memasukkan</w:t>
       </w:r>
       <w:proofErr w:type="spellEnd"/>
       <w:r>
@@ -2253,11 +2246,9 @@
       <w:r>
         <w:t xml:space="preserve"> oleh </w:t>
       </w:r>
-      <w:proofErr w:type="spellStart"/>
-      <w:r>
-        <w:t>sistem</w:t>
-      </w:r>
-      <w:proofErr w:type="spellEnd"/>
+      <w:r>
+        <w:t>system</w:t>
+      </w:r>
     </w:p>
     <w:p>
       <w:pPr>
@@ -2268,9 +2259,6 @@
         </w:numPr>
         <w:spacing w:line="360" w:lineRule="auto"/>
       </w:pPr>
-      <w:r>
-        <w:t xml:space="preserve"> </w:t>
-      </w:r>
       <w:proofErr w:type="spellStart"/>
       <w:r>
         <w:t>Pembeli</w:t>
@@ -2289,7 +2277,23 @@
       </w:r>
       <w:proofErr w:type="spellStart"/>
       <w:r>
-        <w:t>lalu</w:t>
+        <w:t>tahap</w:t>
+      </w:r>
+      <w:proofErr w:type="spellEnd"/>
+      <w:r>
+        <w:t xml:space="preserve"> </w:t>
+      </w:r>
+      <w:proofErr w:type="spellStart"/>
+      <w:r>
+        <w:t>pertama</w:t>
+      </w:r>
+      <w:proofErr w:type="spellEnd"/>
+      <w:r>
+        <w:t xml:space="preserve"> </w:t>
+      </w:r>
+      <w:proofErr w:type="spellStart"/>
+      <w:r>
+        <w:t>pembeli</w:t>
       </w:r>
       <w:proofErr w:type="spellEnd"/>
       <w:r>
@@ -2305,118 +2309,11 @@
       </w:r>
       <w:proofErr w:type="spellStart"/>
       <w:r>
-        <w:t>warna</w:t>
-      </w:r>
-      <w:proofErr w:type="spellEnd"/>
-      <w:r>
-        <w:t xml:space="preserve"> </w:t>
-      </w:r>
-      <w:proofErr w:type="spellStart"/>
-      <w:r>
-        <w:t>atau</w:t>
-      </w:r>
-      <w:proofErr w:type="spellEnd"/>
-      <w:r>
-        <w:t xml:space="preserve"> </w:t>
-      </w:r>
-      <w:proofErr w:type="spellStart"/>
-      <w:r>
-        <w:t>dapat</w:t>
-      </w:r>
-      <w:proofErr w:type="spellEnd"/>
-      <w:r>
-        <w:t xml:space="preserve"> </w:t>
-      </w:r>
-      <w:proofErr w:type="spellStart"/>
-      <w:r>
-        <w:t>menambah</w:t>
-      </w:r>
-      <w:proofErr w:type="spellEnd"/>
-      <w:r>
-        <w:t xml:space="preserve"> </w:t>
-      </w:r>
-      <w:proofErr w:type="spellStart"/>
-      <w:r>
-        <w:t>warna</w:t>
-      </w:r>
-      <w:proofErr w:type="spellEnd"/>
-      <w:r>
-        <w:t xml:space="preserve"> </w:t>
-      </w:r>
-      <w:proofErr w:type="spellStart"/>
-      <w:r>
-        <w:t>sendiri</w:t>
-      </w:r>
-      <w:proofErr w:type="spellEnd"/>
-      <w:r>
-        <w:t xml:space="preserve"> (</w:t>
-      </w:r>
-      <w:proofErr w:type="spellStart"/>
-      <w:r>
-        <w:t>bisa</w:t>
-      </w:r>
-      <w:proofErr w:type="spellEnd"/>
-      <w:r>
-        <w:t xml:space="preserve"> </w:t>
-      </w:r>
-      <w:proofErr w:type="spellStart"/>
-      <w:r>
-        <w:t>gradasi</w:t>
-      </w:r>
-      <w:proofErr w:type="spellEnd"/>
-      <w:r>
-        <w:t xml:space="preserve"> </w:t>
-      </w:r>
-      <w:proofErr w:type="spellStart"/>
-      <w:r>
-        <w:t>maupun</w:t>
-      </w:r>
-      <w:proofErr w:type="spellEnd"/>
-      <w:r>
-        <w:t xml:space="preserve"> </w:t>
-      </w:r>
-      <w:proofErr w:type="spellStart"/>
-      <w:r>
-        <w:t>abstrak</w:t>
-      </w:r>
-      <w:proofErr w:type="spellEnd"/>
-      <w:r>
-        <w:t>)</w:t>
-      </w:r>
-      <w:r>
-        <w:t xml:space="preserve"> </w:t>
-      </w:r>
-      <w:proofErr w:type="spellStart"/>
-      <w:r>
-        <w:t>untuk</w:t>
-      </w:r>
-      <w:proofErr w:type="spellEnd"/>
-      <w:r>
-        <w:t xml:space="preserve"> </w:t>
-      </w:r>
-      <w:proofErr w:type="spellStart"/>
-      <w:r>
-        <w:t>warna</w:t>
-      </w:r>
-      <w:proofErr w:type="spellEnd"/>
-      <w:r>
-        <w:t xml:space="preserve"> </w:t>
-      </w:r>
-      <w:proofErr w:type="spellStart"/>
-      <w:r>
-        <w:t>setiap</w:t>
-      </w:r>
-      <w:proofErr w:type="spellEnd"/>
-      <w:r>
-        <w:t xml:space="preserve"> </w:t>
-      </w:r>
-      <w:proofErr w:type="spellStart"/>
-      <w:r>
-        <w:t>bagian</w:t>
-      </w:r>
-      <w:proofErr w:type="spellEnd"/>
-      <w:r>
-        <w:t xml:space="preserve"> </w:t>
+        <w:t>bahan</w:t>
+      </w:r>
+      <w:proofErr w:type="spellEnd"/>
+      <w:r>
+        <w:t xml:space="preserve"> yang </w:t>
       </w:r>
       <w:proofErr w:type="spellStart"/>
       <w:r>
@@ -2424,32 +2321,21 @@
       </w:r>
       <w:proofErr w:type="spellEnd"/>
       <w:r>
-        <w:t xml:space="preserve">, save </w:t>
-      </w:r>
-      <w:proofErr w:type="spellStart"/>
-      <w:r>
-        <w:t>dilakukan</w:t>
-      </w:r>
-      <w:proofErr w:type="spellEnd"/>
-      <w:r>
-        <w:t xml:space="preserve"> </w:t>
-      </w:r>
-      <w:proofErr w:type="spellStart"/>
-      <w:r>
-        <w:t>secara</w:t>
-      </w:r>
-      <w:proofErr w:type="spellEnd"/>
-      <w:r>
-        <w:t xml:space="preserve"> </w:t>
-      </w:r>
-      <w:proofErr w:type="spellStart"/>
-      <w:r>
-        <w:t>otomatis</w:t>
-      </w:r>
-      <w:proofErr w:type="spellEnd"/>
-      <w:r>
-        <w:t xml:space="preserve"> oleh system</w:t>
-      </w:r>
+        <w:t xml:space="preserve"> yang </w:t>
+      </w:r>
+      <w:proofErr w:type="spellStart"/>
+      <w:r>
+        <w:t>akan</w:t>
+      </w:r>
+      <w:proofErr w:type="spellEnd"/>
+      <w:r>
+        <w:t xml:space="preserve"> </w:t>
+      </w:r>
+      <w:proofErr w:type="spellStart"/>
+      <w:r>
+        <w:t>digunakan</w:t>
+      </w:r>
+      <w:proofErr w:type="spellEnd"/>
     </w:p>
     <w:p>
       <w:pPr>
@@ -2462,19 +2348,126 @@
       </w:pPr>
       <w:proofErr w:type="spellStart"/>
       <w:r>
-        <w:t>Pembeli</w:t>
-      </w:r>
-      <w:proofErr w:type="spellEnd"/>
-      <w:r>
-        <w:t xml:space="preserve"> </w:t>
-      </w:r>
-      <w:proofErr w:type="spellStart"/>
-      <w:r>
-        <w:t>masuk</w:t>
-      </w:r>
-      <w:proofErr w:type="spellEnd"/>
-      <w:r>
-        <w:t xml:space="preserve"> pada </w:t>
+        <w:t>lalu</w:t>
+      </w:r>
+      <w:proofErr w:type="spellEnd"/>
+      <w:r>
+        <w:t xml:space="preserve"> </w:t>
+      </w:r>
+      <w:proofErr w:type="spellStart"/>
+      <w:r>
+        <w:t>memilih</w:t>
+      </w:r>
+      <w:proofErr w:type="spellEnd"/>
+      <w:r>
+        <w:t xml:space="preserve"> </w:t>
+      </w:r>
+      <w:proofErr w:type="spellStart"/>
+      <w:r>
+        <w:t>warna</w:t>
+      </w:r>
+      <w:proofErr w:type="spellEnd"/>
+      <w:r>
+        <w:t xml:space="preserve"> </w:t>
+      </w:r>
+      <w:proofErr w:type="spellStart"/>
+      <w:r>
+        <w:t>atau</w:t>
+      </w:r>
+      <w:proofErr w:type="spellEnd"/>
+      <w:r>
+        <w:t xml:space="preserve"> </w:t>
+      </w:r>
+      <w:proofErr w:type="spellStart"/>
+      <w:r>
+        <w:t>dapat</w:t>
+      </w:r>
+      <w:proofErr w:type="spellEnd"/>
+      <w:r>
+        <w:t xml:space="preserve"> </w:t>
+      </w:r>
+      <w:proofErr w:type="spellStart"/>
+      <w:r>
+        <w:t>menambah</w:t>
+      </w:r>
+      <w:proofErr w:type="spellEnd"/>
+      <w:r>
+        <w:t xml:space="preserve"> </w:t>
+      </w:r>
+      <w:proofErr w:type="spellStart"/>
+      <w:r>
+        <w:t>warna</w:t>
+      </w:r>
+      <w:proofErr w:type="spellEnd"/>
+      <w:r>
+        <w:t xml:space="preserve"> </w:t>
+      </w:r>
+      <w:proofErr w:type="spellStart"/>
+      <w:r>
+        <w:t>sendiri</w:t>
+      </w:r>
+      <w:proofErr w:type="spellEnd"/>
+      <w:r>
+        <w:t xml:space="preserve"> (</w:t>
+      </w:r>
+      <w:proofErr w:type="spellStart"/>
+      <w:r>
+        <w:t>bisa</w:t>
+      </w:r>
+      <w:proofErr w:type="spellEnd"/>
+      <w:r>
+        <w:t xml:space="preserve"> </w:t>
+      </w:r>
+      <w:proofErr w:type="spellStart"/>
+      <w:r>
+        <w:t>gradasi</w:t>
+      </w:r>
+      <w:proofErr w:type="spellEnd"/>
+      <w:r>
+        <w:t xml:space="preserve"> </w:t>
+      </w:r>
+      <w:proofErr w:type="spellStart"/>
+      <w:r>
+        <w:t>maupun</w:t>
+      </w:r>
+      <w:proofErr w:type="spellEnd"/>
+      <w:r>
+        <w:t xml:space="preserve"> </w:t>
+      </w:r>
+      <w:proofErr w:type="spellStart"/>
+      <w:r>
+        <w:t>abstrak</w:t>
+      </w:r>
+      <w:proofErr w:type="spellEnd"/>
+      <w:r>
+        <w:t>)</w:t>
+      </w:r>
+      <w:r>
+        <w:t xml:space="preserve"> </w:t>
+      </w:r>
+      <w:proofErr w:type="spellStart"/>
+      <w:r>
+        <w:t>untuk</w:t>
+      </w:r>
+      <w:proofErr w:type="spellEnd"/>
+      <w:r>
+        <w:t xml:space="preserve"> </w:t>
+      </w:r>
+      <w:proofErr w:type="spellStart"/>
+      <w:r>
+        <w:t>warna</w:t>
+      </w:r>
+      <w:proofErr w:type="spellEnd"/>
+      <w:r>
+        <w:t xml:space="preserve"> </w:t>
+      </w:r>
+      <w:proofErr w:type="spellStart"/>
+      <w:r>
+        <w:t>setiap</w:t>
+      </w:r>
+      <w:proofErr w:type="spellEnd"/>
+      <w:r>
+        <w:t xml:space="preserve"> </w:t>
       </w:r>
       <w:proofErr w:type="spellStart"/>
       <w:r>
@@ -2482,55 +2475,31 @@
       </w:r>
       <w:proofErr w:type="spellEnd"/>
       <w:r>
-        <w:t xml:space="preserve"> design, </w:t>
-      </w:r>
-      <w:proofErr w:type="spellStart"/>
-      <w:r>
-        <w:t>jika</w:t>
-      </w:r>
-      <w:proofErr w:type="spellEnd"/>
-      <w:r>
-        <w:t xml:space="preserve"> </w:t>
-      </w:r>
-      <w:proofErr w:type="spellStart"/>
-      <w:r>
-        <w:t>anda</w:t>
-      </w:r>
-      <w:proofErr w:type="spellEnd"/>
-      <w:r>
-        <w:t xml:space="preserve"> </w:t>
-      </w:r>
-      <w:proofErr w:type="spellStart"/>
-      <w:r>
-        <w:t>tidak</w:t>
-      </w:r>
-      <w:proofErr w:type="spellEnd"/>
-      <w:r>
-        <w:t xml:space="preserve"> </w:t>
-      </w:r>
-      <w:proofErr w:type="spellStart"/>
-      <w:r>
-        <w:t>menyiapkan</w:t>
-      </w:r>
-      <w:proofErr w:type="spellEnd"/>
-      <w:r>
-        <w:t xml:space="preserve"> design </w:t>
-      </w:r>
-      <w:proofErr w:type="spellStart"/>
-      <w:r>
-        <w:t>pribadi</w:t>
-      </w:r>
-      <w:proofErr w:type="spellEnd"/>
-      <w:r>
-        <w:t xml:space="preserve">, kami </w:t>
-      </w:r>
-      <w:proofErr w:type="spellStart"/>
-      <w:r>
-        <w:t>menyediakan</w:t>
-      </w:r>
-      <w:proofErr w:type="spellEnd"/>
-      <w:r>
-        <w:t xml:space="preserve"> menu </w:t>
+        <w:t xml:space="preserve"> </w:t>
+      </w:r>
+      <w:proofErr w:type="spellStart"/>
+      <w:r>
+        <w:t>sepatu</w:t>
+      </w:r>
+      <w:proofErr w:type="spellEnd"/>
+      <w:r>
+        <w:t xml:space="preserve">, save </w:t>
+      </w:r>
+      <w:proofErr w:type="spellStart"/>
+      <w:r>
+        <w:t>dilakukan</w:t>
+      </w:r>
+      <w:proofErr w:type="spellEnd"/>
+      <w:r>
+        <w:t xml:space="preserve"> </w:t>
+      </w:r>
+      <w:proofErr w:type="spellStart"/>
+      <w:r>
+        <w:t>secara</w:t>
+      </w:r>
+      <w:proofErr w:type="spellEnd"/>
+      <w:r>
+        <w:t xml:space="preserve"> </w:t>
       </w:r>
       <w:proofErr w:type="spellStart"/>
       <w:r>
@@ -2538,287 +2507,7 @@
       </w:r>
       <w:proofErr w:type="spellEnd"/>
       <w:r>
-        <w:t xml:space="preserve"> </w:t>
-      </w:r>
-      <w:proofErr w:type="spellStart"/>
-      <w:r>
-        <w:t>yaitu</w:t>
-      </w:r>
-      <w:proofErr w:type="spellEnd"/>
-      <w:r>
-        <w:t xml:space="preserve"> design </w:t>
-      </w:r>
-      <w:proofErr w:type="spellStart"/>
-      <w:r>
-        <w:t>sepatu</w:t>
-      </w:r>
-      <w:proofErr w:type="spellEnd"/>
-      <w:r>
-        <w:t xml:space="preserve"> </w:t>
-      </w:r>
-      <w:proofErr w:type="spellStart"/>
-      <w:r>
-        <w:t>akan</w:t>
-      </w:r>
-      <w:proofErr w:type="spellEnd"/>
-      <w:r>
-        <w:t xml:space="preserve"> di load </w:t>
-      </w:r>
-      <w:proofErr w:type="spellStart"/>
-      <w:r>
-        <w:t>secara</w:t>
-      </w:r>
-      <w:proofErr w:type="spellEnd"/>
-      <w:r>
-        <w:t xml:space="preserve"> random oleh system dan </w:t>
-      </w:r>
-      <w:proofErr w:type="spellStart"/>
-      <w:r>
-        <w:t>memiliki</w:t>
-      </w:r>
-      <w:proofErr w:type="spellEnd"/>
-      <w:r>
-        <w:t xml:space="preserve"> </w:t>
-      </w:r>
-      <w:proofErr w:type="spellStart"/>
-      <w:r>
-        <w:t>banyak</w:t>
-      </w:r>
-      <w:proofErr w:type="spellEnd"/>
-      <w:r>
-        <w:t xml:space="preserve"> </w:t>
-      </w:r>
-      <w:proofErr w:type="spellStart"/>
-      <w:r>
-        <w:t>jenis</w:t>
-      </w:r>
-      <w:proofErr w:type="spellEnd"/>
-      <w:r>
-        <w:t xml:space="preserve"> </w:t>
-      </w:r>
-      <w:proofErr w:type="spellStart"/>
-      <w:r>
-        <w:t>setiap</w:t>
-      </w:r>
-      <w:proofErr w:type="spellEnd"/>
-      <w:r>
-        <w:t xml:space="preserve"> </w:t>
-      </w:r>
-      <w:proofErr w:type="spellStart"/>
-      <w:r>
-        <w:t>anda</w:t>
-      </w:r>
-      <w:proofErr w:type="spellEnd"/>
-      <w:r>
-        <w:t xml:space="preserve"> </w:t>
-      </w:r>
-      <w:proofErr w:type="spellStart"/>
-      <w:r>
-        <w:t>mengkliknya</w:t>
-      </w:r>
-      <w:proofErr w:type="spellEnd"/>
-      <w:r>
-        <w:t xml:space="preserve">. Jika </w:t>
-      </w:r>
-      <w:proofErr w:type="spellStart"/>
-      <w:r>
-        <w:t>anda</w:t>
-      </w:r>
-      <w:proofErr w:type="spellEnd"/>
-      <w:r>
-        <w:t xml:space="preserve"> </w:t>
-      </w:r>
-      <w:proofErr w:type="spellStart"/>
-      <w:r>
-        <w:t>sudah</w:t>
-      </w:r>
-      <w:proofErr w:type="spellEnd"/>
-      <w:r>
-        <w:t xml:space="preserve"> </w:t>
-      </w:r>
-      <w:proofErr w:type="spellStart"/>
-      <w:r>
-        <w:t>menyiapkan</w:t>
-      </w:r>
-      <w:proofErr w:type="spellEnd"/>
-      <w:r>
-        <w:t xml:space="preserve"> design </w:t>
-      </w:r>
-      <w:proofErr w:type="spellStart"/>
-      <w:r>
-        <w:t>sepatu</w:t>
-      </w:r>
-      <w:proofErr w:type="spellEnd"/>
-      <w:r>
-        <w:t xml:space="preserve"> </w:t>
-      </w:r>
-      <w:proofErr w:type="spellStart"/>
-      <w:r>
-        <w:t>impian</w:t>
-      </w:r>
-      <w:proofErr w:type="spellEnd"/>
-      <w:r>
-        <w:t xml:space="preserve"> </w:t>
-      </w:r>
-      <w:proofErr w:type="spellStart"/>
-      <w:r>
-        <w:t>anda</w:t>
-      </w:r>
-      <w:proofErr w:type="spellEnd"/>
-      <w:r>
-        <w:t xml:space="preserve"> </w:t>
-      </w:r>
-      <w:proofErr w:type="spellStart"/>
-      <w:r>
-        <w:t>dapat</w:t>
-      </w:r>
-      <w:proofErr w:type="spellEnd"/>
-      <w:r>
-        <w:t xml:space="preserve"> </w:t>
-      </w:r>
-      <w:proofErr w:type="spellStart"/>
-      <w:r>
-        <w:t>mengklik</w:t>
-      </w:r>
-      <w:proofErr w:type="spellEnd"/>
-      <w:r>
-        <w:t xml:space="preserve"> menu add your own design </w:t>
-      </w:r>
-      <w:proofErr w:type="spellStart"/>
-      <w:r>
-        <w:t>lalu</w:t>
-      </w:r>
-      <w:proofErr w:type="spellEnd"/>
-      <w:r>
-        <w:t xml:space="preserve"> </w:t>
-      </w:r>
-      <w:proofErr w:type="spellStart"/>
-      <w:r>
-        <w:t>sesuaikan</w:t>
-      </w:r>
-      <w:proofErr w:type="spellEnd"/>
-      <w:r>
-        <w:t xml:space="preserve"> design </w:t>
-      </w:r>
-      <w:proofErr w:type="spellStart"/>
-      <w:r>
-        <w:t>anda</w:t>
-      </w:r>
-      <w:proofErr w:type="spellEnd"/>
-      <w:r>
-        <w:t xml:space="preserve"> </w:t>
-      </w:r>
-      <w:proofErr w:type="spellStart"/>
-      <w:r>
-        <w:t>dengan</w:t>
-      </w:r>
-      <w:proofErr w:type="spellEnd"/>
-      <w:r>
-        <w:t xml:space="preserve"> </w:t>
-      </w:r>
-      <w:proofErr w:type="spellStart"/>
-      <w:r>
-        <w:t>menggerakkan</w:t>
-      </w:r>
-      <w:proofErr w:type="spellEnd"/>
-      <w:r>
-        <w:t xml:space="preserve"> </w:t>
-      </w:r>
-      <w:proofErr w:type="spellStart"/>
-      <w:r>
-        <w:t>kursor</w:t>
-      </w:r>
-      <w:proofErr w:type="spellEnd"/>
-      <w:r>
-        <w:t xml:space="preserve"> pada </w:t>
-      </w:r>
-      <w:proofErr w:type="spellStart"/>
-      <w:r>
-        <w:t>sepatu</w:t>
-      </w:r>
-      <w:proofErr w:type="spellEnd"/>
-      <w:r>
-        <w:t xml:space="preserve"> </w:t>
-      </w:r>
-      <w:proofErr w:type="spellStart"/>
-      <w:r>
-        <w:t>tampilan</w:t>
-      </w:r>
-      <w:proofErr w:type="spellEnd"/>
-      <w:r>
-        <w:t xml:space="preserve"> 3D pada </w:t>
-      </w:r>
-      <w:proofErr w:type="spellStart"/>
-      <w:r>
-        <w:t>layar</w:t>
-      </w:r>
-      <w:proofErr w:type="spellEnd"/>
-      <w:r>
-        <w:t xml:space="preserve"> </w:t>
-      </w:r>
-      <w:proofErr w:type="spellStart"/>
-      <w:r>
-        <w:t>anda</w:t>
-      </w:r>
-      <w:proofErr w:type="spellEnd"/>
-      <w:r>
-        <w:t xml:space="preserve">. Add your own logo </w:t>
-      </w:r>
-      <w:proofErr w:type="spellStart"/>
-      <w:r>
-        <w:t>jika</w:t>
-      </w:r>
-      <w:proofErr w:type="spellEnd"/>
-      <w:r>
-        <w:t xml:space="preserve"> </w:t>
-      </w:r>
-      <w:proofErr w:type="spellStart"/>
-      <w:r>
-        <w:t>anda</w:t>
-      </w:r>
-      <w:proofErr w:type="spellEnd"/>
-      <w:r>
-        <w:t xml:space="preserve"> </w:t>
-      </w:r>
-      <w:proofErr w:type="spellStart"/>
-      <w:r>
-        <w:t>ingin</w:t>
-      </w:r>
-      <w:proofErr w:type="spellEnd"/>
-      <w:r>
-        <w:t xml:space="preserve"> </w:t>
-      </w:r>
-      <w:proofErr w:type="spellStart"/>
-      <w:r>
-        <w:t>menambahkan</w:t>
-      </w:r>
-      <w:proofErr w:type="spellEnd"/>
-      <w:r>
-        <w:t xml:space="preserve"> logo </w:t>
-      </w:r>
-      <w:proofErr w:type="spellStart"/>
-      <w:r>
-        <w:t>pribadi</w:t>
-      </w:r>
-      <w:proofErr w:type="spellEnd"/>
-      <w:r>
-        <w:t xml:space="preserve"> pada </w:t>
-      </w:r>
-      <w:proofErr w:type="spellStart"/>
-      <w:r>
-        <w:t>sepatu</w:t>
-      </w:r>
-      <w:proofErr w:type="spellEnd"/>
-      <w:r>
-        <w:t xml:space="preserve"> </w:t>
-      </w:r>
-      <w:proofErr w:type="spellStart"/>
-      <w:r>
-        <w:t>anda</w:t>
-      </w:r>
-      <w:proofErr w:type="spellEnd"/>
-      <w:r>
-        <w:t>.</w:t>
+        <w:t xml:space="preserve"> oleh system</w:t>
       </w:r>
     </w:p>
     <w:p>
@@ -2830,12 +2519,121 @@
         </w:numPr>
         <w:spacing w:line="360" w:lineRule="auto"/>
       </w:pPr>
-      <w:r>
-        <w:t xml:space="preserve">Jika </w:t>
-      </w:r>
-      <w:proofErr w:type="spellStart"/>
-      <w:r>
-        <w:t>ingin</w:t>
+      <w:proofErr w:type="spellStart"/>
+      <w:r>
+        <w:t>Pembeli</w:t>
+      </w:r>
+      <w:proofErr w:type="spellEnd"/>
+      <w:r>
+        <w:t xml:space="preserve"> </w:t>
+      </w:r>
+      <w:proofErr w:type="spellStart"/>
+      <w:r>
+        <w:t>masuk</w:t>
+      </w:r>
+      <w:proofErr w:type="spellEnd"/>
+      <w:r>
+        <w:t xml:space="preserve"> pada </w:t>
+      </w:r>
+      <w:proofErr w:type="spellStart"/>
+      <w:r>
+        <w:t>bagian</w:t>
+      </w:r>
+      <w:proofErr w:type="spellEnd"/>
+      <w:r>
+        <w:t xml:space="preserve"> design, </w:t>
+      </w:r>
+      <w:proofErr w:type="spellStart"/>
+      <w:r>
+        <w:t>didalam</w:t>
+      </w:r>
+      <w:proofErr w:type="spellEnd"/>
+      <w:r>
+        <w:t xml:space="preserve"> menu </w:t>
+      </w:r>
+      <w:proofErr w:type="spellStart"/>
+      <w:r>
+        <w:t>ini</w:t>
+      </w:r>
+      <w:proofErr w:type="spellEnd"/>
+      <w:r>
+        <w:t xml:space="preserve"> </w:t>
+      </w:r>
+      <w:proofErr w:type="spellStart"/>
+      <w:r>
+        <w:t>terdapat</w:t>
+      </w:r>
+      <w:proofErr w:type="spellEnd"/>
+      <w:r>
+        <w:t xml:space="preserve"> 4 </w:t>
+      </w:r>
+      <w:proofErr w:type="spellStart"/>
+      <w:r>
+        <w:t>tema</w:t>
+      </w:r>
+      <w:proofErr w:type="spellEnd"/>
+      <w:r>
+        <w:t xml:space="preserve"> </w:t>
+      </w:r>
+      <w:proofErr w:type="spellStart"/>
+      <w:r>
+        <w:t>berbeda</w:t>
+      </w:r>
+      <w:proofErr w:type="spellEnd"/>
+      <w:r>
+        <w:t xml:space="preserve"> </w:t>
+      </w:r>
+      <w:proofErr w:type="spellStart"/>
+      <w:r>
+        <w:t>yaitu</w:t>
+      </w:r>
+      <w:proofErr w:type="spellEnd"/>
+      <w:r>
+        <w:t xml:space="preserve"> </w:t>
+      </w:r>
+      <w:proofErr w:type="spellStart"/>
+      <w:r>
+        <w:t>monokrom</w:t>
+      </w:r>
+      <w:proofErr w:type="spellEnd"/>
+      <w:r>
+        <w:t xml:space="preserve">, pastel, </w:t>
+      </w:r>
+      <w:proofErr w:type="spellStart"/>
+      <w:r>
+        <w:t>colorfull</w:t>
+      </w:r>
+      <w:proofErr w:type="spellEnd"/>
+      <w:r>
+        <w:t xml:space="preserve">, </w:t>
+      </w:r>
+      <w:proofErr w:type="spellStart"/>
+      <w:r>
+        <w:t>maupun</w:t>
+      </w:r>
+      <w:proofErr w:type="spellEnd"/>
+      <w:r>
+        <w:t xml:space="preserve"> vintage. </w:t>
+      </w:r>
+      <w:proofErr w:type="spellStart"/>
+      <w:r>
+        <w:t>Tetapi</w:t>
+      </w:r>
+      <w:proofErr w:type="spellEnd"/>
+      <w:r>
+        <w:t xml:space="preserve"> </w:t>
+      </w:r>
+      <w:proofErr w:type="spellStart"/>
+      <w:r>
+        <w:t>anda</w:t>
+      </w:r>
+      <w:proofErr w:type="spellEnd"/>
+      <w:r>
+        <w:t xml:space="preserve"> </w:t>
+      </w:r>
+      <w:proofErr w:type="spellStart"/>
+      <w:r>
+        <w:t>dapat</w:t>
       </w:r>
       <w:proofErr w:type="spellEnd"/>
       <w:r>
@@ -2847,111 +2645,39 @@
       </w:r>
       <w:proofErr w:type="spellEnd"/>
       <w:r>
-        <w:t xml:space="preserve"> </w:t>
-      </w:r>
-      <w:proofErr w:type="spellStart"/>
-      <w:r>
-        <w:t>robekan</w:t>
-      </w:r>
-      <w:proofErr w:type="spellEnd"/>
-      <w:r>
-        <w:t xml:space="preserve"> pada </w:t>
-      </w:r>
-      <w:proofErr w:type="spellStart"/>
-      <w:r>
-        <w:t>sepatu</w:t>
-      </w:r>
-      <w:proofErr w:type="spellEnd"/>
-      <w:r>
-        <w:t xml:space="preserve"> </w:t>
-      </w:r>
-      <w:proofErr w:type="spellStart"/>
-      <w:r>
-        <w:t>dapat</w:t>
-      </w:r>
-      <w:proofErr w:type="spellEnd"/>
-      <w:r>
-        <w:t xml:space="preserve"> </w:t>
-      </w:r>
-      <w:proofErr w:type="spellStart"/>
-      <w:r>
-        <w:t>memilih</w:t>
-      </w:r>
-      <w:proofErr w:type="spellEnd"/>
-      <w:r>
-        <w:t xml:space="preserve"> menu Add ripped, </w:t>
-      </w:r>
-      <w:proofErr w:type="spellStart"/>
-      <w:r>
-        <w:t>jika</w:t>
-      </w:r>
-      <w:proofErr w:type="spellEnd"/>
-      <w:r>
-        <w:t xml:space="preserve"> </w:t>
-      </w:r>
-      <w:proofErr w:type="spellStart"/>
-      <w:r>
-        <w:t>ingin</w:t>
-      </w:r>
-      <w:proofErr w:type="spellEnd"/>
-      <w:r>
-        <w:t xml:space="preserve"> </w:t>
-      </w:r>
-      <w:proofErr w:type="spellStart"/>
-      <w:r>
-        <w:t>menambahkan</w:t>
-      </w:r>
-      <w:proofErr w:type="spellEnd"/>
-      <w:r>
-        <w:t xml:space="preserve"> </w:t>
-      </w:r>
-      <w:proofErr w:type="spellStart"/>
-      <w:r>
-        <w:t>sitcker</w:t>
-      </w:r>
-      <w:proofErr w:type="spellEnd"/>
-      <w:r>
-        <w:t xml:space="preserve"> </w:t>
-      </w:r>
-      <w:proofErr w:type="spellStart"/>
-      <w:r>
-        <w:t>dapat</w:t>
-      </w:r>
-      <w:proofErr w:type="spellEnd"/>
-      <w:r>
-        <w:t xml:space="preserve"> </w:t>
-      </w:r>
-      <w:proofErr w:type="spellStart"/>
-      <w:r>
-        <w:t>memilih</w:t>
-      </w:r>
-      <w:proofErr w:type="spellEnd"/>
-      <w:r>
-        <w:t xml:space="preserve"> menu Add sticker, </w:t>
-      </w:r>
-      <w:proofErr w:type="spellStart"/>
-      <w:r>
-        <w:t>jika</w:t>
-      </w:r>
-      <w:proofErr w:type="spellEnd"/>
-      <w:r>
-        <w:t xml:space="preserve"> </w:t>
-      </w:r>
-      <w:proofErr w:type="spellStart"/>
-      <w:r>
-        <w:t>ingin</w:t>
-      </w:r>
-      <w:proofErr w:type="spellEnd"/>
-      <w:r>
-        <w:t xml:space="preserve"> </w:t>
-      </w:r>
-      <w:proofErr w:type="spellStart"/>
-      <w:r>
-        <w:t>menambahkan</w:t>
-      </w:r>
-      <w:proofErr w:type="spellEnd"/>
-      <w:r>
-        <w:t xml:space="preserve"> glitter </w:t>
+        <w:t xml:space="preserve"> design </w:t>
+      </w:r>
+      <w:proofErr w:type="spellStart"/>
+      <w:r>
+        <w:t>anda</w:t>
+      </w:r>
+      <w:proofErr w:type="spellEnd"/>
+      <w:r>
+        <w:t xml:space="preserve"> </w:t>
+      </w:r>
+      <w:proofErr w:type="spellStart"/>
+      <w:r>
+        <w:t>sendiri</w:t>
+      </w:r>
+      <w:proofErr w:type="spellEnd"/>
+      <w:r>
+        <w:t xml:space="preserve"> </w:t>
+      </w:r>
+      <w:proofErr w:type="spellStart"/>
+      <w:r>
+        <w:t>dengan</w:t>
+      </w:r>
+      <w:proofErr w:type="spellEnd"/>
+      <w:r>
+        <w:t xml:space="preserve"> </w:t>
+      </w:r>
+      <w:proofErr w:type="spellStart"/>
+      <w:r>
+        <w:t>memasukkan</w:t>
+      </w:r>
+      <w:proofErr w:type="spellEnd"/>
+      <w:r>
+        <w:t xml:space="preserve"> file </w:t>
       </w:r>
       <w:proofErr w:type="spellStart"/>
       <w:r>
@@ -2959,128 +2685,32 @@
       </w:r>
       <w:proofErr w:type="spellEnd"/>
       <w:r>
-        <w:t xml:space="preserve"> sparkling </w:t>
-      </w:r>
-      <w:proofErr w:type="spellStart"/>
-      <w:r>
-        <w:t>dapat</w:t>
-      </w:r>
-      <w:proofErr w:type="spellEnd"/>
-      <w:r>
-        <w:t xml:space="preserve"> </w:t>
-      </w:r>
-      <w:proofErr w:type="spellStart"/>
-      <w:r>
-        <w:t>memilih</w:t>
-      </w:r>
-      <w:proofErr w:type="spellEnd"/>
-      <w:r>
-        <w:t xml:space="preserve"> menu Add glitter, </w:t>
-      </w:r>
-      <w:proofErr w:type="spellStart"/>
-      <w:r>
-        <w:t>jika</w:t>
-      </w:r>
-      <w:proofErr w:type="spellEnd"/>
-      <w:r>
-        <w:t xml:space="preserve"> </w:t>
-      </w:r>
-      <w:proofErr w:type="spellStart"/>
-      <w:r>
-        <w:t>ingin</w:t>
-      </w:r>
-      <w:proofErr w:type="spellEnd"/>
-      <w:r>
-        <w:t xml:space="preserve"> </w:t>
-      </w:r>
-      <w:proofErr w:type="spellStart"/>
-      <w:r>
-        <w:t>menambahkan</w:t>
-      </w:r>
-      <w:proofErr w:type="spellEnd"/>
-      <w:r>
-        <w:t xml:space="preserve"> </w:t>
-      </w:r>
-      <w:proofErr w:type="spellStart"/>
-      <w:r>
-        <w:t>benda</w:t>
-      </w:r>
-      <w:proofErr w:type="spellEnd"/>
-      <w:r>
-        <w:t xml:space="preserve"> </w:t>
-      </w:r>
-      <w:proofErr w:type="spellStart"/>
-      <w:r>
-        <w:t>seperti</w:t>
-      </w:r>
-      <w:proofErr w:type="spellEnd"/>
-      <w:r>
-        <w:t xml:space="preserve"> </w:t>
-      </w:r>
-      <w:proofErr w:type="spellStart"/>
-      <w:r>
-        <w:t>rantai</w:t>
-      </w:r>
-      <w:proofErr w:type="spellEnd"/>
-      <w:r>
-        <w:t xml:space="preserve">, </w:t>
-      </w:r>
-      <w:proofErr w:type="spellStart"/>
-      <w:r>
-        <w:t>gantungan</w:t>
-      </w:r>
-      <w:proofErr w:type="spellEnd"/>
-      <w:r>
-        <w:t xml:space="preserve"> </w:t>
-      </w:r>
-      <w:proofErr w:type="spellStart"/>
-      <w:r>
-        <w:t>kecil</w:t>
-      </w:r>
-      <w:proofErr w:type="spellEnd"/>
-      <w:r>
-        <w:t xml:space="preserve"> </w:t>
-      </w:r>
-      <w:proofErr w:type="spellStart"/>
-      <w:r>
-        <w:t>atau</w:t>
-      </w:r>
-      <w:proofErr w:type="spellEnd"/>
-      <w:r>
-        <w:t xml:space="preserve"> </w:t>
-      </w:r>
-      <w:proofErr w:type="spellStart"/>
-      <w:r>
-        <w:t>sebagainya</w:t>
-      </w:r>
-      <w:proofErr w:type="spellEnd"/>
-      <w:r>
-        <w:t xml:space="preserve"> </w:t>
-      </w:r>
-      <w:proofErr w:type="spellStart"/>
-      <w:r>
-        <w:t>dapat</w:t>
-      </w:r>
-      <w:proofErr w:type="spellEnd"/>
-      <w:r>
-        <w:t xml:space="preserve"> </w:t>
-      </w:r>
-      <w:proofErr w:type="spellStart"/>
-      <w:r>
-        <w:t>menekan</w:t>
-      </w:r>
-      <w:proofErr w:type="spellEnd"/>
-      <w:r>
-        <w:t xml:space="preserve"> </w:t>
-      </w:r>
-      <w:r>
-        <w:t xml:space="preserve">menu Add another </w:t>
-      </w:r>
-      <w:proofErr w:type="gramStart"/>
-      <w:r>
-        <w:t>parts</w:t>
-      </w:r>
-      <w:proofErr w:type="gramEnd"/>
+        <w:t xml:space="preserve"> upload file di </w:t>
+      </w:r>
+      <w:proofErr w:type="spellStart"/>
+      <w:r>
+        <w:t>tempat</w:t>
+      </w:r>
+      <w:proofErr w:type="spellEnd"/>
+      <w:r>
+        <w:t xml:space="preserve"> yang </w:t>
+      </w:r>
+      <w:proofErr w:type="spellStart"/>
+      <w:r>
+        <w:t>sudah</w:t>
+      </w:r>
+      <w:proofErr w:type="spellEnd"/>
+      <w:r>
+        <w:t xml:space="preserve"> </w:t>
+      </w:r>
+      <w:proofErr w:type="spellStart"/>
+      <w:r>
+        <w:t>disediakan</w:t>
+      </w:r>
+      <w:proofErr w:type="spellEnd"/>
+      <w:r>
+        <w:t xml:space="preserve"> </w:t>
+      </w:r>
     </w:p>
     <w:p>
       <w:pPr>
@@ -3092,7 +2722,6 @@
         <w:spacing w:line="360" w:lineRule="auto"/>
       </w:pPr>
       <w:r>
-        <w:lastRenderedPageBreak/>
         <w:t xml:space="preserve">Anda juga </w:t>
       </w:r>
       <w:proofErr w:type="spellStart"/>
@@ -3438,6 +3067,7 @@
       </w:r>
       <w:proofErr w:type="spellStart"/>
       <w:r>
+        <w:lastRenderedPageBreak/>
         <w:t>pemberitahuan</w:t>
       </w:r>
       <w:proofErr w:type="spellEnd"/>
@@ -4250,15 +3880,23 @@
       </w:r>
       <w:proofErr w:type="spellStart"/>
       <w:r>
-        <w:t>warna</w:t>
-      </w:r>
-      <w:proofErr w:type="spellEnd"/>
-      <w:r>
-        <w:t xml:space="preserve"> </w:t>
-      </w:r>
-      <w:proofErr w:type="spellStart"/>
-      <w:r>
-        <w:t>kulit</w:t>
+        <w:t>bahan</w:t>
+      </w:r>
+      <w:proofErr w:type="spellEnd"/>
+      <w:r>
+        <w:t xml:space="preserve"> </w:t>
+      </w:r>
+      <w:proofErr w:type="spellStart"/>
+      <w:r>
+        <w:t>luaran</w:t>
+      </w:r>
+      <w:proofErr w:type="spellEnd"/>
+      <w:r>
+        <w:t xml:space="preserve"> </w:t>
+      </w:r>
+      <w:proofErr w:type="spellStart"/>
+      <w:r>
+        <w:t>dari</w:t>
       </w:r>
       <w:proofErr w:type="spellEnd"/>
       <w:r>
@@ -4267,102 +3905,6 @@
       <w:proofErr w:type="spellStart"/>
       <w:r>
         <w:t>sepatu</w:t>
-      </w:r>
-      <w:proofErr w:type="spellEnd"/>
-      <w:r>
-        <w:t xml:space="preserve">, </w:t>
-      </w:r>
-      <w:proofErr w:type="spellStart"/>
-      <w:r>
-        <w:t>pembeli</w:t>
-      </w:r>
-      <w:proofErr w:type="spellEnd"/>
-      <w:r>
-        <w:t xml:space="preserve"> juga </w:t>
-      </w:r>
-      <w:proofErr w:type="spellStart"/>
-      <w:r>
-        <w:t>dapat</w:t>
-      </w:r>
-      <w:proofErr w:type="spellEnd"/>
-      <w:r>
-        <w:t xml:space="preserve"> </w:t>
-      </w:r>
-      <w:proofErr w:type="spellStart"/>
-      <w:r>
-        <w:t>menambahkan</w:t>
-      </w:r>
-      <w:proofErr w:type="spellEnd"/>
-      <w:r>
-        <w:t xml:space="preserve"> </w:t>
-      </w:r>
-      <w:proofErr w:type="spellStart"/>
-      <w:r>
-        <w:t>warna</w:t>
-      </w:r>
-      <w:proofErr w:type="spellEnd"/>
-      <w:r>
-        <w:t xml:space="preserve"> </w:t>
-      </w:r>
-      <w:proofErr w:type="spellStart"/>
-      <w:r>
-        <w:t>kulit</w:t>
-      </w:r>
-      <w:proofErr w:type="spellEnd"/>
-      <w:r>
-        <w:t xml:space="preserve"> </w:t>
-      </w:r>
-      <w:proofErr w:type="spellStart"/>
-      <w:r>
-        <w:t>sepatu</w:t>
-      </w:r>
-      <w:proofErr w:type="spellEnd"/>
-      <w:r>
-        <w:t xml:space="preserve"> yang </w:t>
-      </w:r>
-      <w:proofErr w:type="spellStart"/>
-      <w:r>
-        <w:t>unik</w:t>
-      </w:r>
-      <w:proofErr w:type="spellEnd"/>
-      <w:r>
-        <w:t xml:space="preserve"> </w:t>
-      </w:r>
-      <w:proofErr w:type="spellStart"/>
-      <w:r>
-        <w:t>mulai</w:t>
-      </w:r>
-      <w:proofErr w:type="spellEnd"/>
-      <w:r>
-        <w:t xml:space="preserve"> </w:t>
-      </w:r>
-      <w:proofErr w:type="spellStart"/>
-      <w:r>
-        <w:t>dari</w:t>
-      </w:r>
-      <w:proofErr w:type="spellEnd"/>
-      <w:r>
-        <w:t xml:space="preserve"> </w:t>
-      </w:r>
-      <w:proofErr w:type="spellStart"/>
-      <w:r>
-        <w:t>gradasi</w:t>
-      </w:r>
-      <w:proofErr w:type="spellEnd"/>
-      <w:r>
-        <w:t xml:space="preserve"> </w:t>
-      </w:r>
-      <w:proofErr w:type="spellStart"/>
-      <w:r>
-        <w:t>hingga</w:t>
-      </w:r>
-      <w:proofErr w:type="spellEnd"/>
-      <w:r>
-        <w:t xml:space="preserve"> </w:t>
-      </w:r>
-      <w:proofErr w:type="spellStart"/>
-      <w:r>
-        <w:t>bercorak</w:t>
       </w:r>
       <w:proofErr w:type="spellEnd"/>
     </w:p>
@@ -4409,7 +3951,7 @@
       </w:r>
       <w:proofErr w:type="spellStart"/>
       <w:r>
-        <w:t>tali</w:t>
+        <w:t>kulit</w:t>
       </w:r>
       <w:proofErr w:type="spellEnd"/>
       <w:r>
@@ -4457,7 +3999,7 @@
       </w:r>
       <w:proofErr w:type="spellStart"/>
       <w:r>
-        <w:t>tali</w:t>
+        <w:t>kulit</w:t>
       </w:r>
       <w:proofErr w:type="spellEnd"/>
       <w:r>
@@ -4474,46 +4016,6 @@
       <w:proofErr w:type="spellStart"/>
       <w:r>
         <w:t>unik</w:t>
-      </w:r>
-      <w:proofErr w:type="spellEnd"/>
-      <w:r>
-        <w:t xml:space="preserve"> </w:t>
-      </w:r>
-      <w:proofErr w:type="spellStart"/>
-      <w:r>
-        <w:t>mulai</w:t>
-      </w:r>
-      <w:proofErr w:type="spellEnd"/>
-      <w:r>
-        <w:t xml:space="preserve"> </w:t>
-      </w:r>
-      <w:proofErr w:type="spellStart"/>
-      <w:r>
-        <w:t>dari</w:t>
-      </w:r>
-      <w:proofErr w:type="spellEnd"/>
-      <w:r>
-        <w:t xml:space="preserve"> </w:t>
-      </w:r>
-      <w:proofErr w:type="spellStart"/>
-      <w:r>
-        <w:t>gradasi</w:t>
-      </w:r>
-      <w:proofErr w:type="spellEnd"/>
-      <w:r>
-        <w:t xml:space="preserve"> </w:t>
-      </w:r>
-      <w:proofErr w:type="spellStart"/>
-      <w:r>
-        <w:t>hingga</w:t>
-      </w:r>
-      <w:proofErr w:type="spellEnd"/>
-      <w:r>
-        <w:t xml:space="preserve"> </w:t>
-      </w:r>
-      <w:proofErr w:type="spellStart"/>
-      <w:r>
-        <w:t>bercorak</w:t>
       </w:r>
       <w:proofErr w:type="spellEnd"/>
     </w:p>
@@ -4558,9 +4060,11 @@
       <w:r>
         <w:t xml:space="preserve"> </w:t>
       </w:r>
-      <w:r>
-        <w:t>sol</w:t>
-      </w:r>
+      <w:proofErr w:type="spellStart"/>
+      <w:r>
+        <w:t>tali</w:t>
+      </w:r>
+      <w:proofErr w:type="spellEnd"/>
       <w:r>
         <w:t xml:space="preserve"> </w:t>
       </w:r>
@@ -4606,8 +4110,13 @@
       </w:r>
       <w:proofErr w:type="spellStart"/>
       <w:r>
-        <w:t>sol</w:t>
-      </w:r>
+        <w:t>tali</w:t>
+      </w:r>
+      <w:proofErr w:type="spellEnd"/>
+      <w:r>
+        <w:t xml:space="preserve"> </w:t>
+      </w:r>
+      <w:proofErr w:type="spellStart"/>
       <w:r>
         <w:t>sepatu</w:t>
       </w:r>
@@ -4623,43 +4132,6 @@
       <w:r>
         <w:t xml:space="preserve"> </w:t>
       </w:r>
-      <w:proofErr w:type="spellStart"/>
-      <w:r>
-        <w:t>mulai</w:t>
-      </w:r>
-      <w:proofErr w:type="spellEnd"/>
-      <w:r>
-        <w:t xml:space="preserve"> </w:t>
-      </w:r>
-      <w:proofErr w:type="spellStart"/>
-      <w:r>
-        <w:t>dari</w:t>
-      </w:r>
-      <w:proofErr w:type="spellEnd"/>
-      <w:r>
-        <w:t xml:space="preserve"> </w:t>
-      </w:r>
-      <w:proofErr w:type="spellStart"/>
-      <w:r>
-        <w:t>gradasi</w:t>
-      </w:r>
-      <w:proofErr w:type="spellEnd"/>
-      <w:r>
-        <w:t xml:space="preserve"> </w:t>
-      </w:r>
-      <w:proofErr w:type="spellStart"/>
-      <w:r>
-        <w:t>hingga</w:t>
-      </w:r>
-      <w:proofErr w:type="spellEnd"/>
-      <w:r>
-        <w:t xml:space="preserve"> </w:t>
-      </w:r>
-      <w:proofErr w:type="spellStart"/>
-      <w:r>
-        <w:t>bercorak</w:t>
-      </w:r>
-      <w:proofErr w:type="spellEnd"/>
     </w:p>
     <w:p>
       <w:pPr>
@@ -4672,7 +4144,6 @@
       </w:pPr>
       <w:proofErr w:type="spellStart"/>
       <w:r>
-        <w:lastRenderedPageBreak/>
         <w:t>Pembeli</w:t>
       </w:r>
       <w:proofErr w:type="spellEnd"/>
@@ -4701,18 +4172,7 @@
       </w:r>
       <w:proofErr w:type="spellEnd"/>
       <w:r>
-        <w:t xml:space="preserve"> </w:t>
-      </w:r>
-      <w:r>
-        <w:t xml:space="preserve">pada </w:t>
-      </w:r>
-      <w:proofErr w:type="spellStart"/>
-      <w:r>
-        <w:t>bagian</w:t>
-      </w:r>
-      <w:proofErr w:type="spellEnd"/>
-      <w:r>
-        <w:t xml:space="preserve"> </w:t>
+        <w:t xml:space="preserve"> sol </w:t>
       </w:r>
       <w:proofErr w:type="spellStart"/>
       <w:r>
@@ -4720,9 +4180,6 @@
       </w:r>
       <w:proofErr w:type="spellEnd"/>
       <w:r>
-        <w:t xml:space="preserve"> yang lain</w:t>
-      </w:r>
-      <w:r>
         <w:t xml:space="preserve">, </w:t>
       </w:r>
       <w:proofErr w:type="spellStart"/>
@@ -4757,30 +4214,13 @@
       <w:r>
         <w:t xml:space="preserve"> </w:t>
       </w:r>
-      <w:r>
-        <w:t xml:space="preserve">pada </w:t>
-      </w:r>
-      <w:proofErr w:type="spellStart"/>
-      <w:r>
-        <w:t>bagian</w:t>
-      </w:r>
-      <w:proofErr w:type="spellEnd"/>
-      <w:r>
-        <w:t xml:space="preserve"> </w:t>
-      </w:r>
-      <w:proofErr w:type="spellStart"/>
-      <w:r>
-        <w:t>sepatu</w:t>
-      </w:r>
-      <w:proofErr w:type="spellEnd"/>
-      <w:r>
-        <w:t xml:space="preserve"> </w:t>
-      </w:r>
-      <w:r>
-        <w:t xml:space="preserve">lain </w:t>
-      </w:r>
-      <w:r>
-        <w:t xml:space="preserve">yang </w:t>
+      <w:proofErr w:type="spellStart"/>
+      <w:r>
+        <w:t>solsepatu</w:t>
+      </w:r>
+      <w:proofErr w:type="spellEnd"/>
+      <w:r>
+        <w:t xml:space="preserve"> yang </w:t>
       </w:r>
       <w:proofErr w:type="spellStart"/>
       <w:r>
@@ -4790,43 +4230,6 @@
       <w:r>
         <w:t xml:space="preserve"> </w:t>
       </w:r>
-      <w:proofErr w:type="spellStart"/>
-      <w:r>
-        <w:t>mulai</w:t>
-      </w:r>
-      <w:proofErr w:type="spellEnd"/>
-      <w:r>
-        <w:t xml:space="preserve"> </w:t>
-      </w:r>
-      <w:proofErr w:type="spellStart"/>
-      <w:r>
-        <w:t>dari</w:t>
-      </w:r>
-      <w:proofErr w:type="spellEnd"/>
-      <w:r>
-        <w:t xml:space="preserve"> </w:t>
-      </w:r>
-      <w:proofErr w:type="spellStart"/>
-      <w:r>
-        <w:t>gradasi</w:t>
-      </w:r>
-      <w:proofErr w:type="spellEnd"/>
-      <w:r>
-        <w:t xml:space="preserve"> </w:t>
-      </w:r>
-      <w:proofErr w:type="spellStart"/>
-      <w:r>
-        <w:t>hingga</w:t>
-      </w:r>
-      <w:proofErr w:type="spellEnd"/>
-      <w:r>
-        <w:t xml:space="preserve"> </w:t>
-      </w:r>
-      <w:proofErr w:type="spellStart"/>
-      <w:r>
-        <w:t>bercorak</w:t>
-      </w:r>
-      <w:proofErr w:type="spellEnd"/>
     </w:p>
     <w:p>
       <w:pPr>
@@ -4855,35 +4258,113 @@
       </w:r>
       <w:proofErr w:type="spellStart"/>
       <w:r>
+        <w:t>memilih</w:t>
+      </w:r>
+      <w:proofErr w:type="spellEnd"/>
+      <w:r>
+        <w:t xml:space="preserve"> </w:t>
+      </w:r>
+      <w:proofErr w:type="spellStart"/>
+      <w:r>
+        <w:t>warna</w:t>
+      </w:r>
+      <w:proofErr w:type="spellEnd"/>
+      <w:r>
+        <w:t xml:space="preserve"> </w:t>
+      </w:r>
+      <w:proofErr w:type="spellStart"/>
+      <w:r>
+        <w:t>kain</w:t>
+      </w:r>
+      <w:proofErr w:type="spellEnd"/>
+      <w:r>
+        <w:t xml:space="preserve"> </w:t>
+      </w:r>
+      <w:proofErr w:type="spellStart"/>
+      <w:r>
+        <w:t>s</w:t>
+      </w:r>
+      <w:r>
+        <w:t>epatu</w:t>
+      </w:r>
+      <w:proofErr w:type="spellEnd"/>
+      <w:r>
+        <w:t xml:space="preserve"> </w:t>
+      </w:r>
+      <w:proofErr w:type="spellStart"/>
+      <w:r>
+        <w:t>bagian</w:t>
+      </w:r>
+      <w:proofErr w:type="spellEnd"/>
+      <w:r>
+        <w:t xml:space="preserve"> </w:t>
+      </w:r>
+      <w:proofErr w:type="spellStart"/>
+      <w:r>
+        <w:t>dalam</w:t>
+      </w:r>
+      <w:proofErr w:type="spellEnd"/>
+      <w:r>
+        <w:t xml:space="preserve">, </w:t>
+      </w:r>
+      <w:proofErr w:type="spellStart"/>
+      <w:r>
+        <w:t>pembeli</w:t>
+      </w:r>
+      <w:proofErr w:type="spellEnd"/>
+      <w:r>
+        <w:t xml:space="preserve"> juga </w:t>
+      </w:r>
+      <w:proofErr w:type="spellStart"/>
+      <w:r>
+        <w:t>dapat</w:t>
+      </w:r>
+      <w:proofErr w:type="spellEnd"/>
+      <w:r>
+        <w:t xml:space="preserve"> </w:t>
+      </w:r>
+      <w:proofErr w:type="spellStart"/>
+      <w:r>
         <w:t>menambahkan</w:t>
       </w:r>
       <w:proofErr w:type="spellEnd"/>
       <w:r>
-        <w:t xml:space="preserve"> design </w:t>
-      </w:r>
-      <w:proofErr w:type="spellStart"/>
-      <w:r>
-        <w:t>pribadi</w:t>
-      </w:r>
-      <w:proofErr w:type="spellEnd"/>
-      <w:r>
-        <w:t xml:space="preserve"> </w:t>
-      </w:r>
-      <w:proofErr w:type="spellStart"/>
-      <w:r>
-        <w:t>dengan</w:t>
-      </w:r>
-      <w:proofErr w:type="spellEnd"/>
-      <w:r>
-        <w:t xml:space="preserve"> </w:t>
-      </w:r>
-      <w:proofErr w:type="spellStart"/>
-      <w:r>
-        <w:t>mengklik</w:t>
-      </w:r>
-      <w:proofErr w:type="spellEnd"/>
-      <w:r>
-        <w:t xml:space="preserve"> menu add your own design</w:t>
+        <w:t xml:space="preserve"> </w:t>
+      </w:r>
+      <w:proofErr w:type="spellStart"/>
+      <w:r>
+        <w:t>warna</w:t>
+      </w:r>
+      <w:proofErr w:type="spellEnd"/>
+      <w:r>
+        <w:t xml:space="preserve"> </w:t>
+      </w:r>
+      <w:proofErr w:type="spellStart"/>
+      <w:r>
+        <w:t>kain</w:t>
+      </w:r>
+      <w:proofErr w:type="spellEnd"/>
+      <w:r>
+        <w:t xml:space="preserve"> </w:t>
+      </w:r>
+      <w:proofErr w:type="spellStart"/>
+      <w:r>
+        <w:t>s</w:t>
+      </w:r>
+      <w:r>
+        <w:t>epatu</w:t>
+      </w:r>
+      <w:proofErr w:type="spellEnd"/>
+      <w:r>
+        <w:t xml:space="preserve"> yang </w:t>
+      </w:r>
+      <w:proofErr w:type="spellStart"/>
+      <w:r>
+        <w:t>unik</w:t>
+      </w:r>
+      <w:proofErr w:type="spellEnd"/>
+      <w:r>
+        <w:t xml:space="preserve"> </w:t>
       </w:r>
     </w:p>
     <w:p>
@@ -4913,98 +4394,57 @@
       </w:r>
       <w:proofErr w:type="spellStart"/>
       <w:r>
-        <w:t>mengklik</w:t>
-      </w:r>
-      <w:proofErr w:type="spellEnd"/>
-      <w:r>
-        <w:t xml:space="preserve"> </w:t>
-      </w:r>
-      <w:r>
-        <w:t xml:space="preserve">menu </w:t>
-      </w:r>
-      <w:proofErr w:type="spellStart"/>
-      <w:r>
-        <w:t>otomatis</w:t>
-      </w:r>
-      <w:proofErr w:type="spellEnd"/>
-      <w:r>
-        <w:t xml:space="preserve">, </w:t>
-      </w:r>
-      <w:r>
-        <w:t xml:space="preserve">design </w:t>
-      </w:r>
-      <w:proofErr w:type="spellStart"/>
-      <w:r>
-        <w:t>sepatu</w:t>
-      </w:r>
-      <w:proofErr w:type="spellEnd"/>
-      <w:r>
-        <w:t xml:space="preserve"> </w:t>
-      </w:r>
-      <w:proofErr w:type="spellStart"/>
-      <w:r>
-        <w:t>akan</w:t>
-      </w:r>
-      <w:proofErr w:type="spellEnd"/>
-      <w:r>
-        <w:t xml:space="preserve"> di load </w:t>
-      </w:r>
-      <w:proofErr w:type="spellStart"/>
-      <w:r>
-        <w:t>secara</w:t>
-      </w:r>
-      <w:proofErr w:type="spellEnd"/>
-      <w:r>
-        <w:t xml:space="preserve"> random oleh system dan </w:t>
-      </w:r>
-      <w:proofErr w:type="spellStart"/>
-      <w:r>
-        <w:t>memiliki</w:t>
-      </w:r>
-      <w:proofErr w:type="spellEnd"/>
-      <w:r>
-        <w:t xml:space="preserve"> </w:t>
-      </w:r>
-      <w:proofErr w:type="spellStart"/>
-      <w:r>
-        <w:t>banyak</w:t>
-      </w:r>
-      <w:proofErr w:type="spellEnd"/>
-      <w:r>
-        <w:t xml:space="preserve"> </w:t>
-      </w:r>
-      <w:proofErr w:type="spellStart"/>
-      <w:r>
-        <w:t>jenis</w:t>
-      </w:r>
-      <w:proofErr w:type="spellEnd"/>
-      <w:r>
-        <w:t xml:space="preserve"> </w:t>
-      </w:r>
-      <w:proofErr w:type="spellStart"/>
-      <w:r>
-        <w:t>setiap</w:t>
-      </w:r>
-      <w:proofErr w:type="spellEnd"/>
-      <w:r>
-        <w:t xml:space="preserve"> </w:t>
-      </w:r>
-      <w:proofErr w:type="spellStart"/>
-      <w:r>
-        <w:t>anda</w:t>
-      </w:r>
-      <w:proofErr w:type="spellEnd"/>
-      <w:r>
-        <w:t xml:space="preserve"> </w:t>
-      </w:r>
-      <w:proofErr w:type="spellStart"/>
-      <w:r>
-        <w:t>mengkliknya</w:t>
-      </w:r>
-      <w:proofErr w:type="spellEnd"/>
-      <w:r>
-        <w:t>.</w:t>
-      </w:r>
+        <w:t>memilih</w:t>
+      </w:r>
+      <w:proofErr w:type="spellEnd"/>
+      <w:r>
+        <w:t xml:space="preserve"> </w:t>
+      </w:r>
+      <w:proofErr w:type="spellStart"/>
+      <w:r>
+        <w:t>berbagai</w:t>
+      </w:r>
+      <w:proofErr w:type="spellEnd"/>
+      <w:r>
+        <w:t xml:space="preserve"> </w:t>
+      </w:r>
+      <w:proofErr w:type="spellStart"/>
+      <w:r>
+        <w:t>macam</w:t>
+      </w:r>
+      <w:proofErr w:type="spellEnd"/>
+      <w:r>
+        <w:t xml:space="preserve"> </w:t>
+      </w:r>
+      <w:proofErr w:type="spellStart"/>
+      <w:r>
+        <w:t>corak</w:t>
+      </w:r>
+      <w:proofErr w:type="spellEnd"/>
+      <w:r>
+        <w:t xml:space="preserve"> yang </w:t>
+      </w:r>
+      <w:proofErr w:type="spellStart"/>
+      <w:r>
+        <w:t>telah</w:t>
+      </w:r>
+      <w:proofErr w:type="spellEnd"/>
+      <w:r>
+        <w:t xml:space="preserve"> </w:t>
+      </w:r>
+      <w:proofErr w:type="spellStart"/>
+      <w:r>
+        <w:t>disediakan</w:t>
+      </w:r>
+      <w:proofErr w:type="spellEnd"/>
+      <w:r>
+        <w:t xml:space="preserve"> </w:t>
+      </w:r>
+      <w:proofErr w:type="spellStart"/>
+      <w:r>
+        <w:t>diweb</w:t>
+      </w:r>
+      <w:proofErr w:type="spellEnd"/>
     </w:p>
     <w:p>
       <w:pPr>
@@ -5037,11 +4477,51 @@
       </w:r>
       <w:proofErr w:type="spellEnd"/>
       <w:r>
-        <w:t xml:space="preserve"> logo pada </w:t>
-      </w:r>
-      <w:proofErr w:type="spellStart"/>
-      <w:r>
-        <w:t>sepatu</w:t>
+        <w:t xml:space="preserve"> design </w:t>
+      </w:r>
+      <w:proofErr w:type="spellStart"/>
+      <w:r>
+        <w:t>pribadi</w:t>
+      </w:r>
+      <w:proofErr w:type="spellEnd"/>
+      <w:r>
+        <w:t xml:space="preserve"> </w:t>
+      </w:r>
+      <w:proofErr w:type="spellStart"/>
+      <w:r>
+        <w:t>dengan</w:t>
+      </w:r>
+      <w:proofErr w:type="spellEnd"/>
+      <w:r>
+        <w:t xml:space="preserve"> m</w:t>
+      </w:r>
+      <w:proofErr w:type="spellStart"/>
+      <w:r>
+        <w:t>engupload</w:t>
+      </w:r>
+      <w:proofErr w:type="spellEnd"/>
+      <w:r>
+        <w:t xml:space="preserve"> file </w:t>
+      </w:r>
+      <w:proofErr w:type="spellStart"/>
+      <w:r>
+        <w:t>ditempat</w:t>
+      </w:r>
+      <w:proofErr w:type="spellEnd"/>
+      <w:r>
+        <w:t xml:space="preserve"> yang </w:t>
+      </w:r>
+      <w:proofErr w:type="spellStart"/>
+      <w:r>
+        <w:t>sudah</w:t>
+      </w:r>
+      <w:proofErr w:type="spellEnd"/>
+      <w:r>
+        <w:t xml:space="preserve"> </w:t>
+      </w:r>
+      <w:proofErr w:type="spellStart"/>
+      <w:r>
+        <w:t>disediakan</w:t>
       </w:r>
       <w:proofErr w:type="spellEnd"/>
     </w:p>
@@ -5056,358 +4536,64 @@
       </w:pPr>
       <w:proofErr w:type="spellStart"/>
       <w:r>
-        <w:t>Pembeli</w:t>
-      </w:r>
-      <w:proofErr w:type="spellEnd"/>
-      <w:r>
-        <w:t xml:space="preserve"> </w:t>
-      </w:r>
-      <w:proofErr w:type="spellStart"/>
-      <w:r>
-        <w:t>dapat</w:t>
-      </w:r>
-      <w:proofErr w:type="spellEnd"/>
-      <w:r>
-        <w:t xml:space="preserve"> </w:t>
-      </w:r>
-      <w:proofErr w:type="spellStart"/>
-      <w:r>
-        <w:t>menambahkan</w:t>
-      </w:r>
-      <w:proofErr w:type="spellEnd"/>
-      <w:r>
-        <w:t xml:space="preserve"> </w:t>
-      </w:r>
-      <w:proofErr w:type="spellStart"/>
-      <w:r>
-        <w:t>robekan</w:t>
-      </w:r>
-      <w:proofErr w:type="spellEnd"/>
-      <w:r>
-        <w:t xml:space="preserve"> pada </w:t>
+        <w:lastRenderedPageBreak/>
+        <w:t>Terdapat</w:t>
+      </w:r>
+      <w:proofErr w:type="spellEnd"/>
+      <w:r>
+        <w:t xml:space="preserve"> </w:t>
+      </w:r>
+      <w:proofErr w:type="spellStart"/>
+      <w:r>
+        <w:t>tombol</w:t>
+      </w:r>
+      <w:proofErr w:type="spellEnd"/>
+      <w:r>
+        <w:t xml:space="preserve"> save yang </w:t>
+      </w:r>
+      <w:proofErr w:type="spellStart"/>
+      <w:r>
+        <w:t>menyimpan</w:t>
+      </w:r>
+      <w:proofErr w:type="spellEnd"/>
+      <w:r>
+        <w:t xml:space="preserve"> </w:t>
+      </w:r>
+      <w:proofErr w:type="spellStart"/>
+      <w:r>
+        <w:t>seluruh</w:t>
+      </w:r>
+      <w:proofErr w:type="spellEnd"/>
+      <w:r>
+        <w:t xml:space="preserve"> design </w:t>
       </w:r>
       <w:proofErr w:type="spellStart"/>
       <w:r>
         <w:t>sepatu</w:t>
       </w:r>
       <w:proofErr w:type="spellEnd"/>
-    </w:p>
-    <w:p>
-      <w:pPr>
-        <w:pStyle w:val="ListParagraph"/>
-        <w:numPr>
-          <w:ilvl w:val="0"/>
-          <w:numId w:val="2"/>
-        </w:numPr>
-        <w:spacing w:line="360" w:lineRule="auto"/>
-      </w:pPr>
-      <w:proofErr w:type="spellStart"/>
-      <w:r>
-        <w:t>Pembeli</w:t>
-      </w:r>
-      <w:proofErr w:type="spellEnd"/>
-      <w:r>
-        <w:t xml:space="preserve"> </w:t>
-      </w:r>
-      <w:proofErr w:type="spellStart"/>
-      <w:r>
-        <w:t>dapat</w:t>
-      </w:r>
-      <w:proofErr w:type="spellEnd"/>
-      <w:r>
-        <w:t xml:space="preserve"> </w:t>
-      </w:r>
-      <w:proofErr w:type="spellStart"/>
-      <w:r>
-        <w:t>menambahkan</w:t>
-      </w:r>
-      <w:proofErr w:type="spellEnd"/>
-      <w:r>
-        <w:t xml:space="preserve"> glitter </w:t>
-      </w:r>
-      <w:proofErr w:type="spellStart"/>
-      <w:r>
-        <w:t>atau</w:t>
-      </w:r>
-      <w:proofErr w:type="spellEnd"/>
-      <w:r>
-        <w:t xml:space="preserve"> sparkling pada </w:t>
-      </w:r>
-      <w:proofErr w:type="spellStart"/>
-      <w:r>
-        <w:t>sepatu</w:t>
-      </w:r>
-      <w:proofErr w:type="spellEnd"/>
-    </w:p>
-    <w:p>
-      <w:pPr>
-        <w:pStyle w:val="ListParagraph"/>
-        <w:numPr>
-          <w:ilvl w:val="0"/>
-          <w:numId w:val="2"/>
-        </w:numPr>
-        <w:spacing w:line="360" w:lineRule="auto"/>
-      </w:pPr>
-      <w:proofErr w:type="spellStart"/>
-      <w:r>
-        <w:t>Pembeli</w:t>
-      </w:r>
-      <w:proofErr w:type="spellEnd"/>
-      <w:r>
-        <w:t xml:space="preserve"> </w:t>
-      </w:r>
-      <w:proofErr w:type="spellStart"/>
-      <w:r>
-        <w:t>dapat</w:t>
-      </w:r>
-      <w:proofErr w:type="spellEnd"/>
-      <w:r>
-        <w:t xml:space="preserve"> </w:t>
-      </w:r>
-      <w:proofErr w:type="spellStart"/>
-      <w:r>
-        <w:t>menambahkan</w:t>
-      </w:r>
-      <w:proofErr w:type="spellEnd"/>
-      <w:r>
-        <w:t xml:space="preserve"> sticker pada </w:t>
-      </w:r>
-      <w:proofErr w:type="spellStart"/>
-      <w:r>
-        <w:t>sepatu</w:t>
-      </w:r>
-      <w:proofErr w:type="spellEnd"/>
-    </w:p>
-    <w:p>
-      <w:pPr>
-        <w:pStyle w:val="ListParagraph"/>
-        <w:numPr>
-          <w:ilvl w:val="0"/>
-          <w:numId w:val="2"/>
-        </w:numPr>
-        <w:spacing w:line="360" w:lineRule="auto"/>
-      </w:pPr>
-      <w:proofErr w:type="spellStart"/>
-      <w:r>
-        <w:t>Pembeli</w:t>
-      </w:r>
-      <w:proofErr w:type="spellEnd"/>
-      <w:r>
-        <w:t xml:space="preserve"> </w:t>
-      </w:r>
-      <w:proofErr w:type="spellStart"/>
-      <w:r>
-        <w:t>dapat</w:t>
-      </w:r>
-      <w:proofErr w:type="spellEnd"/>
-      <w:r>
-        <w:t xml:space="preserve"> </w:t>
-      </w:r>
-      <w:proofErr w:type="spellStart"/>
-      <w:r>
-        <w:t>menambahkan</w:t>
-      </w:r>
-      <w:proofErr w:type="spellEnd"/>
-      <w:r>
-        <w:t xml:space="preserve"> </w:t>
-      </w:r>
-      <w:proofErr w:type="spellStart"/>
-      <w:r>
-        <w:t>rantai</w:t>
-      </w:r>
-      <w:proofErr w:type="spellEnd"/>
-      <w:r>
-        <w:t xml:space="preserve"> </w:t>
-      </w:r>
-      <w:proofErr w:type="spellStart"/>
-      <w:r>
-        <w:t>atau</w:t>
-      </w:r>
-      <w:proofErr w:type="spellEnd"/>
-      <w:r>
-        <w:t xml:space="preserve"> </w:t>
-      </w:r>
-      <w:proofErr w:type="spellStart"/>
-      <w:r>
-        <w:t>gantungan</w:t>
-      </w:r>
-      <w:proofErr w:type="spellEnd"/>
-      <w:r>
-        <w:t xml:space="preserve"> </w:t>
-      </w:r>
-      <w:proofErr w:type="spellStart"/>
-      <w:r>
-        <w:t>kecil</w:t>
-      </w:r>
-      <w:proofErr w:type="spellEnd"/>
-      <w:r>
-        <w:t xml:space="preserve"> pada </w:t>
-      </w:r>
-      <w:proofErr w:type="spellStart"/>
-      <w:r>
-        <w:t>sepatu</w:t>
-      </w:r>
-      <w:proofErr w:type="spellEnd"/>
-    </w:p>
-    <w:p>
-      <w:pPr>
-        <w:pStyle w:val="ListParagraph"/>
-        <w:numPr>
-          <w:ilvl w:val="0"/>
-          <w:numId w:val="2"/>
-        </w:numPr>
-        <w:spacing w:line="360" w:lineRule="auto"/>
-      </w:pPr>
-      <w:r>
-        <w:rPr>
-          <w:noProof/>
-        </w:rPr>
-        <w:drawing>
-          <wp:anchor distT="0" distB="0" distL="114300" distR="114300" simplePos="0" relativeHeight="251658240" behindDoc="0" locked="0" layoutInCell="1" allowOverlap="1" wp14:anchorId="225D284D" wp14:editId="64F1781B">
-            <wp:simplePos x="0" y="0"/>
-            <wp:positionH relativeFrom="margin">
-              <wp:align>center</wp:align>
-            </wp:positionH>
-            <wp:positionV relativeFrom="paragraph">
-              <wp:posOffset>565150</wp:posOffset>
-            </wp:positionV>
-            <wp:extent cx="7343140" cy="4416000"/>
-            <wp:effectExtent l="0" t="0" r="0" b="3810"/>
-            <wp:wrapThrough wrapText="bothSides">
-              <wp:wrapPolygon edited="0">
-                <wp:start x="0" y="0"/>
-                <wp:lineTo x="0" y="21525"/>
-                <wp:lineTo x="21518" y="21525"/>
-                <wp:lineTo x="21518" y="0"/>
-                <wp:lineTo x="0" y="0"/>
-              </wp:wrapPolygon>
-            </wp:wrapThrough>
-            <wp:docPr id="1" name="Picture 1"/>
-            <wp:cNvGraphicFramePr>
-              <a:graphicFrameLocks xmlns:a="http://schemas.openxmlformats.org/drawingml/2006/main" noChangeAspect="1"/>
-            </wp:cNvGraphicFramePr>
-            <a:graphic xmlns:a="http://schemas.openxmlformats.org/drawingml/2006/main">
-              <a:graphicData uri="http://schemas.openxmlformats.org/drawingml/2006/picture">
-                <pic:pic xmlns:pic="http://schemas.openxmlformats.org/drawingml/2006/picture">
-                  <pic:nvPicPr>
-                    <pic:cNvPr id="1" name="Picture 1"/>
-                    <pic:cNvPicPr/>
-                  </pic:nvPicPr>
-                  <pic:blipFill rotWithShape="1">
-                    <a:blip r:embed="rId7">
-                      <a:extLst>
-                        <a:ext uri="{28A0092B-C50C-407E-A947-70E740481C1C}">
-                          <a14:useLocalDpi xmlns:a14="http://schemas.microsoft.com/office/drawing/2010/main" val="0"/>
-                        </a:ext>
-                      </a:extLst>
-                    </a:blip>
-                    <a:srcRect l="18109" t="16533" r="18109" b="11631"/>
-                    <a:stretch/>
-                  </pic:blipFill>
-                  <pic:spPr bwMode="auto">
-                    <a:xfrm>
-                      <a:off x="0" y="0"/>
-                      <a:ext cx="7343140" cy="4416000"/>
-                    </a:xfrm>
-                    <a:prstGeom prst="rect">
-                      <a:avLst/>
-                    </a:prstGeom>
-                    <a:ln>
-                      <a:noFill/>
-                    </a:ln>
-                    <a:extLst>
-                      <a:ext uri="{53640926-AAD7-44D8-BBD7-CCE9431645EC}">
-                        <a14:shadowObscured xmlns:a14="http://schemas.microsoft.com/office/drawing/2010/main"/>
-                      </a:ext>
-                    </a:extLst>
-                  </pic:spPr>
-                </pic:pic>
-              </a:graphicData>
-            </a:graphic>
-            <wp14:sizeRelH relativeFrom="page">
-              <wp14:pctWidth>0</wp14:pctWidth>
-            </wp14:sizeRelH>
-            <wp14:sizeRelV relativeFrom="page">
-              <wp14:pctHeight>0</wp14:pctHeight>
-            </wp14:sizeRelV>
-          </wp:anchor>
-        </w:drawing>
-      </w:r>
-      <w:proofErr w:type="spellStart"/>
-      <w:r>
-        <w:t>Tampilan</w:t>
-      </w:r>
-      <w:proofErr w:type="spellEnd"/>
-      <w:r>
-        <w:t xml:space="preserve"> </w:t>
-      </w:r>
-      <w:proofErr w:type="spellStart"/>
-      <w:r>
-        <w:t>sepatu</w:t>
-      </w:r>
-      <w:proofErr w:type="spellEnd"/>
-      <w:r>
-        <w:t xml:space="preserve"> </w:t>
-      </w:r>
-      <w:proofErr w:type="spellStart"/>
-      <w:r>
-        <w:t>disediakan</w:t>
-      </w:r>
-      <w:proofErr w:type="spellEnd"/>
-      <w:r>
-        <w:t xml:space="preserve"> </w:t>
-      </w:r>
-      <w:proofErr w:type="spellStart"/>
-      <w:r>
-        <w:t>secara</w:t>
-      </w:r>
-      <w:proofErr w:type="spellEnd"/>
-      <w:r>
-        <w:t xml:space="preserve"> 3D </w:t>
-      </w:r>
-      <w:proofErr w:type="spellStart"/>
-      <w:r>
-        <w:t>untuk</w:t>
-      </w:r>
-      <w:proofErr w:type="spellEnd"/>
-      <w:r>
-        <w:t xml:space="preserve"> </w:t>
-      </w:r>
-      <w:proofErr w:type="spellStart"/>
-      <w:r>
-        <w:t>memudahkan</w:t>
-      </w:r>
-      <w:proofErr w:type="spellEnd"/>
-      <w:r>
-        <w:t xml:space="preserve"> buyer </w:t>
-      </w:r>
-      <w:proofErr w:type="spellStart"/>
-      <w:r>
-        <w:t>mendesain</w:t>
-      </w:r>
-      <w:proofErr w:type="spellEnd"/>
-      <w:r>
-        <w:t xml:space="preserve"> </w:t>
-      </w:r>
-      <w:proofErr w:type="spellStart"/>
-      <w:r>
-        <w:t>semua</w:t>
-      </w:r>
-      <w:proofErr w:type="spellEnd"/>
-      <w:r>
-        <w:t xml:space="preserve"> </w:t>
-      </w:r>
-      <w:proofErr w:type="spellStart"/>
-      <w:r>
-        <w:t>bagian</w:t>
-      </w:r>
-      <w:proofErr w:type="spellEnd"/>
-      <w:r>
-        <w:t xml:space="preserve"> </w:t>
-      </w:r>
-      <w:proofErr w:type="spellStart"/>
-      <w:r>
-        <w:t>sepatu</w:t>
+      <w:r>
+        <w:t xml:space="preserve"> yang </w:t>
+      </w:r>
+      <w:proofErr w:type="spellStart"/>
+      <w:r>
+        <w:t>sudah</w:t>
+      </w:r>
+      <w:proofErr w:type="spellEnd"/>
+      <w:r>
+        <w:t xml:space="preserve"> </w:t>
+      </w:r>
+      <w:proofErr w:type="spellStart"/>
+      <w:r>
+        <w:t>didesign</w:t>
+      </w:r>
+      <w:proofErr w:type="spellEnd"/>
+      <w:r>
+        <w:t xml:space="preserve"> oleh </w:t>
+      </w:r>
+      <w:proofErr w:type="spellStart"/>
+      <w:r>
+        <w:t>pembeli</w:t>
       </w:r>
       <w:proofErr w:type="spellEnd"/>
     </w:p>
@@ -5418,7 +4604,6 @@
         <w:ind w:left="1500"/>
       </w:pPr>
       <w:r>
-        <w:lastRenderedPageBreak/>
         <w:t>https://www.figma.com/file/2j3kZGL8cAUFgI2EpbsW28/Tugas-Akhir-Pemweb?node-id=0%3A1</w:t>
       </w:r>
     </w:p>

</xml_diff>